<commit_message>
maj fiches comment prélever
</commit_message>
<xml_diff>
--- a/storage/app/public/pdf/fiche_prelev_equ.docx
+++ b/storage/app/public/pdf/fiche_prelev_equ.docx
@@ -616,351 +616,6 @@
       </w:tblGrid>
       <w:tr>
         <w:trPr>
-          <w:trHeight w:val="1749"/>
-        </w:trPr>
-        <w:tc>
-          <w:tcPr>
-            <w:tcW w:w="1512" w:type="dxa"/>
-            <w:vAlign w:val="center"/>
-          </w:tcPr>
-          <w:p>
-            <w:pPr>
-              <w:jc w:val="center"/>
-              <w:rPr>
-                <w:sz w:val="20"/>
-              </w:rPr>
-            </w:pPr>
-            <w:r>
-              <w:rPr>
-                <w:noProof/>
-                <w:sz w:val="20"/>
-                <w:lang w:val="de-DE" w:eastAsia="de-DE"/>
-              </w:rPr>
-              <w:drawing>
-                <wp:inline distT="0" distB="0" distL="0" distR="0" wp14:anchorId="03DE74C5" wp14:editId="7B0EEC83">
-                  <wp:extent cx="723900" cy="723900"/>
-                  <wp:effectExtent l="0" t="0" r="0" b="0"/>
-                  <wp:docPr id="1" name="Image 1"/>
-                  <wp:cNvGraphicFramePr>
-                    <a:graphicFrameLocks xmlns:a="http://schemas.openxmlformats.org/drawingml/2006/main" noChangeAspect="1"/>
-                  </wp:cNvGraphicFramePr>
-                  <a:graphic xmlns:a="http://schemas.openxmlformats.org/drawingml/2006/main">
-                    <a:graphicData uri="http://schemas.openxmlformats.org/drawingml/2006/picture">
-                      <pic:pic xmlns:pic="http://schemas.openxmlformats.org/drawingml/2006/picture">
-                        <pic:nvPicPr>
-                          <pic:cNvPr id="1" name="noun_questions_1733373.png"/>
-                          <pic:cNvPicPr/>
-                        </pic:nvPicPr>
-                        <pic:blipFill>
-                          <a:blip r:embed="rId10" cstate="print">
-                            <a:extLst>
-                              <a:ext uri="{28A0092B-C50C-407E-A947-70E740481C1C}">
-                                <a14:useLocalDpi xmlns:a14="http://schemas.microsoft.com/office/drawing/2010/main" val="0"/>
-                              </a:ext>
-                            </a:extLst>
-                          </a:blip>
-                          <a:stretch>
-                            <a:fillRect/>
-                          </a:stretch>
-                        </pic:blipFill>
-                        <pic:spPr>
-                          <a:xfrm>
-                            <a:off x="0" y="0"/>
-                            <a:ext cx="723900" cy="723900"/>
-                          </a:xfrm>
-                          <a:prstGeom prst="rect">
-                            <a:avLst/>
-                          </a:prstGeom>
-                        </pic:spPr>
-                      </pic:pic>
-                    </a:graphicData>
-                  </a:graphic>
-                </wp:inline>
-              </w:drawing>
-            </w:r>
-          </w:p>
-        </w:tc>
-        <w:tc>
-          <w:tcPr>
-            <w:tcW w:w="5151" w:type="dxa"/>
-            <w:tcBorders>
-              <w:right w:val="single" w:sz="4" w:space="0" w:color="auto"/>
-            </w:tcBorders>
-          </w:tcPr>
-          <w:p>
-            <w:pPr>
-              <w:ind w:left="365" w:right="518"/>
-              <w:rPr>
-                <w:sz w:val="20"/>
-                <w:lang w:val="fr-FR"/>
-              </w:rPr>
-            </w:pPr>
-          </w:p>
-          <w:p>
-            <w:pPr>
-              <w:ind w:left="365" w:right="518"/>
-              <w:rPr>
-                <w:sz w:val="20"/>
-                <w:lang w:val="fr-FR"/>
-              </w:rPr>
-            </w:pPr>
-            <w:r>
-              <w:rPr>
-                <w:b/>
-                <w:sz w:val="20"/>
-                <w:lang w:val="fr-FR"/>
-              </w:rPr>
-              <w:t>Une analyse individuelle</w:t>
-            </w:r>
-            <w:r>
-              <w:rPr>
-                <w:sz w:val="20"/>
-                <w:lang w:val="fr-FR"/>
-              </w:rPr>
-              <w:t xml:space="preserve"> est réalisée sur un prélèvement </w:t>
-            </w:r>
-            <w:r>
-              <w:rPr>
-                <w:sz w:val="20"/>
-                <w:lang w:val="fr-FR"/>
-              </w:rPr>
-              <w:t>issu d’</w:t>
-            </w:r>
-            <w:r>
-              <w:rPr>
-                <w:sz w:val="20"/>
-                <w:lang w:val="fr-FR"/>
-              </w:rPr>
-              <w:t>un seul animal</w:t>
-            </w:r>
-            <w:r>
-              <w:rPr>
-                <w:sz w:val="20"/>
-                <w:lang w:val="fr-FR"/>
-              </w:rPr>
-              <w:t>. Elle donne une bonne indication sur le niveau d’infestation de cet animal.</w:t>
-            </w:r>
-          </w:p>
-          <w:p>
-            <w:pPr>
-              <w:ind w:left="365"/>
-              <w:rPr>
-                <w:b/>
-                <w:sz w:val="20"/>
-                <w:lang w:val="fr-FR"/>
-              </w:rPr>
-            </w:pPr>
-            <w:r>
-              <w:rPr>
-                <w:b/>
-                <w:sz w:val="20"/>
-                <w:lang w:val="fr-FR"/>
-              </w:rPr>
-              <w:t>Elle est utile pour confirmer un diagnostic individuel.</w:t>
-            </w:r>
-          </w:p>
-          <w:p>
-            <w:pPr>
-              <w:ind w:left="365"/>
-              <w:rPr>
-                <w:sz w:val="20"/>
-                <w:lang w:val="fr-FR"/>
-              </w:rPr>
-            </w:pPr>
-            <w:r>
-              <w:rPr>
-                <w:sz w:val="20"/>
-                <w:lang w:val="fr-FR"/>
-              </w:rPr>
-              <w:t>C’est une méthode courante quand on possède quelques équidés.</w:t>
-            </w:r>
-          </w:p>
-        </w:tc>
-        <w:tc>
-          <w:tcPr>
-            <w:tcW w:w="6909" w:type="dxa"/>
-            <w:tcBorders>
-              <w:left w:val="single" w:sz="4" w:space="0" w:color="auto"/>
-            </w:tcBorders>
-          </w:tcPr>
-          <w:p>
-            <w:pPr>
-              <w:ind w:left="542" w:right="564"/>
-              <w:rPr>
-                <w:sz w:val="20"/>
-                <w:lang w:val="fr-FR"/>
-              </w:rPr>
-            </w:pPr>
-          </w:p>
-          <w:p>
-            <w:pPr>
-              <w:ind w:left="542" w:right="564"/>
-              <w:rPr>
-                <w:sz w:val="20"/>
-                <w:lang w:val="fr-FR"/>
-              </w:rPr>
-            </w:pPr>
-            <w:r>
-              <w:rPr>
-                <w:b/>
-                <w:sz w:val="20"/>
-                <w:lang w:val="fr-FR"/>
-              </w:rPr>
-              <w:t>Une analyse de mélange</w:t>
-            </w:r>
-            <w:r>
-              <w:rPr>
-                <w:sz w:val="20"/>
-                <w:lang w:val="fr-FR"/>
-              </w:rPr>
-              <w:t xml:space="preserve"> est réalisée après avoir mélangé les fèces de </w:t>
-            </w:r>
-            <w:r>
-              <w:rPr>
-                <w:sz w:val="20"/>
-                <w:lang w:val="fr-FR"/>
-              </w:rPr>
-              <w:t xml:space="preserve">plusieurs animaux. </w:t>
-            </w:r>
-          </w:p>
-          <w:p>
-            <w:pPr>
-              <w:ind w:left="542" w:right="564"/>
-              <w:rPr>
-                <w:sz w:val="20"/>
-                <w:lang w:val="fr-FR"/>
-              </w:rPr>
-            </w:pPr>
-          </w:p>
-          <w:p>
-            <w:pPr>
-              <w:ind w:left="542" w:right="564"/>
-              <w:rPr>
-                <w:b/>
-                <w:sz w:val="20"/>
-                <w:lang w:val="fr-FR"/>
-              </w:rPr>
-            </w:pPr>
-            <w:r>
-              <w:rPr>
-                <w:b/>
-                <w:sz w:val="20"/>
-                <w:lang w:val="fr-FR"/>
-              </w:rPr>
-              <w:t>Elle permet d’évaluer</w:t>
-            </w:r>
-            <w:r>
-              <w:rPr>
-                <w:b/>
-                <w:sz w:val="20"/>
-                <w:lang w:val="fr-FR"/>
-              </w:rPr>
-              <w:t xml:space="preserve">, à moindre coût, </w:t>
-            </w:r>
-            <w:r>
-              <w:rPr>
-                <w:b/>
-                <w:sz w:val="20"/>
-                <w:lang w:val="fr-FR"/>
-              </w:rPr>
-              <w:t xml:space="preserve">le niveau d’infestation </w:t>
-            </w:r>
-            <w:r>
-              <w:rPr>
-                <w:b/>
-                <w:sz w:val="20"/>
-                <w:lang w:val="fr-FR"/>
-              </w:rPr>
-              <w:t>de plusieurs</w:t>
-            </w:r>
-            <w:r>
-              <w:rPr>
-                <w:b/>
-                <w:sz w:val="20"/>
-                <w:lang w:val="fr-FR"/>
-              </w:rPr>
-              <w:t xml:space="preserve"> animaux. </w:t>
-            </w:r>
-          </w:p>
-          <w:p>
-            <w:pPr>
-              <w:ind w:left="542" w:right="564"/>
-              <w:rPr>
-                <w:b/>
-                <w:sz w:val="20"/>
-                <w:lang w:val="fr-FR"/>
-              </w:rPr>
-            </w:pPr>
-            <w:bookmarkStart w:id="0" w:name="_GoBack"/>
-            <w:bookmarkEnd w:id="0"/>
-            <w:r>
-              <w:rPr>
-                <w:sz w:val="20"/>
-                <w:lang w:val="fr-FR"/>
-              </w:rPr>
-              <w:t xml:space="preserve">C’est un </w:t>
-            </w:r>
-            <w:r>
-              <w:rPr>
-                <w:sz w:val="20"/>
-                <w:lang w:val="fr-FR"/>
-              </w:rPr>
-              <w:t>méthode</w:t>
-            </w:r>
-            <w:r>
-              <w:rPr>
-                <w:sz w:val="20"/>
-                <w:lang w:val="fr-FR"/>
-              </w:rPr>
-              <w:t xml:space="preserve"> intéressante pour les centre</w:t>
-            </w:r>
-            <w:r>
-              <w:rPr>
-                <w:sz w:val="20"/>
-                <w:lang w:val="fr-FR"/>
-              </w:rPr>
-              <w:t>s</w:t>
-            </w:r>
-            <w:r>
-              <w:rPr>
-                <w:sz w:val="20"/>
-                <w:lang w:val="fr-FR"/>
-              </w:rPr>
-              <w:t xml:space="preserve"> équestres et </w:t>
-            </w:r>
-            <w:r>
-              <w:rPr>
-                <w:sz w:val="20"/>
-                <w:lang w:val="fr-FR"/>
-              </w:rPr>
-              <w:t xml:space="preserve">les </w:t>
-            </w:r>
-            <w:r>
-              <w:rPr>
-                <w:sz w:val="20"/>
-                <w:lang w:val="fr-FR"/>
-              </w:rPr>
-              <w:t>élevage</w:t>
-            </w:r>
-            <w:r>
-              <w:rPr>
-                <w:sz w:val="20"/>
-                <w:lang w:val="fr-FR"/>
-              </w:rPr>
-              <w:t>s</w:t>
-            </w:r>
-            <w:r>
-              <w:rPr>
-                <w:sz w:val="20"/>
-                <w:lang w:val="fr-FR"/>
-              </w:rPr>
-              <w:t xml:space="preserve"> de chevaux ou d’ânes</w:t>
-            </w:r>
-          </w:p>
-        </w:tc>
-      </w:tr>
-      <w:tr>
-        <w:trPr>
           <w:trHeight w:val="1449"/>
         </w:trPr>
         <w:tc>
@@ -983,7 +638,7 @@
                 <w:lang w:val="de-DE" w:eastAsia="de-DE"/>
               </w:rPr>
               <w:drawing>
-                <wp:inline distT="0" distB="0" distL="0" distR="0" wp14:anchorId="2D971E22" wp14:editId="1BB2594E">
+                <wp:inline distT="0" distB="0" distL="0" distR="0" wp14:anchorId="7C39175A" wp14:editId="3541E550">
                   <wp:extent cx="815340" cy="815340"/>
                   <wp:effectExtent l="0" t="0" r="0" b="0"/>
                   <wp:docPr id="3" name="Image 3"/>
@@ -998,7 +653,7 @@
                           <pic:cNvPicPr/>
                         </pic:nvPicPr>
                         <pic:blipFill>
-                          <a:blip r:embed="rId11" cstate="print">
+                          <a:blip r:embed="rId10" cstate="print">
                             <a:extLst>
                               <a:ext uri="{28A0092B-C50C-407E-A947-70E740481C1C}">
                                 <a14:useLocalDpi xmlns:a14="http://schemas.microsoft.com/office/drawing/2010/main" val="0"/>
@@ -1066,7 +721,7 @@
               <mc:AlternateContent>
                 <mc:Choice Requires="wps">
                   <w:drawing>
-                    <wp:anchor distT="0" distB="0" distL="114300" distR="114300" simplePos="0" relativeHeight="251685888" behindDoc="0" locked="0" layoutInCell="1" allowOverlap="1" wp14:anchorId="7F608B79" wp14:editId="1CCD0BE2">
+                    <wp:anchor distT="0" distB="0" distL="114300" distR="114300" simplePos="0" relativeHeight="251660288" behindDoc="0" locked="0" layoutInCell="1" allowOverlap="1" wp14:anchorId="3C06ED3A" wp14:editId="70C7A8A1">
                       <wp:simplePos x="0" y="0"/>
                       <wp:positionH relativeFrom="column">
                         <wp:posOffset>1310640</wp:posOffset>
@@ -1134,7 +789,7 @@
                 </mc:Choice>
                 <mc:Fallback>
                   <w:pict>
-                    <v:shapetype w14:anchorId="7C0EB8CA" id="_x0000_t67" coordsize="21600,21600" o:spt="67" adj="16200,5400" path="m0@0l@1@0@1,0@2,0@2@0,21600@0,10800,21600xe">
+                    <v:shapetype w14:anchorId="7814C6F5" id="_x0000_t67" coordsize="21600,21600" o:spt="67" adj="16200,5400" path="m0@0l@1@0@1,0@2,0@2@0,21600@0,10800,21600xe">
                       <v:stroke joinstyle="miter"/>
                       <v:formulas>
                         <v:f eqn="val #0"/>
@@ -1150,7 +805,7 @@
                         <v:h position="#1,#0" xrange="0,10800" yrange="0,21600"/>
                       </v:handles>
                     </v:shapetype>
-                    <v:shape id="Flèche vers le bas 14" o:spid="_x0000_s1026" type="#_x0000_t67" style="position:absolute;margin-left:103.2pt;margin-top:37.5pt;width:17.4pt;height:23.4pt;z-index:251685888;visibility:visible;mso-wrap-style:square;mso-wrap-distance-left:9pt;mso-wrap-distance-top:0;mso-wrap-distance-right:9pt;mso-wrap-distance-bottom:0;mso-position-horizontal:absolute;mso-position-horizontal-relative:text;mso-position-vertical:absolute;mso-position-vertical-relative:text;v-text-anchor:middle" o:gfxdata="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" adj="13569" fillcolor="#aeaaaa [2414]" strokecolor="#aeaaaa [2414]" strokeweight="1pt"/>
+                    <v:shape id="Flèche vers le bas 14" o:spid="_x0000_s1026" type="#_x0000_t67" style="position:absolute;margin-left:103.2pt;margin-top:37.5pt;width:17.4pt;height:23.4pt;z-index:251660288;visibility:visible;mso-wrap-style:square;mso-wrap-distance-left:9pt;mso-wrap-distance-top:0;mso-wrap-distance-right:9pt;mso-wrap-distance-bottom:0;mso-position-horizontal:absolute;mso-position-horizontal-relative:text;mso-position-vertical:absolute;mso-position-vertical-relative:text;v-text-anchor:middle" o:gfxdata="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" adj="13569" fillcolor="#aeaaaa [2414]" strokecolor="#aeaaaa [2414]" strokeweight="1pt"/>
                   </w:pict>
                 </mc:Fallback>
               </mc:AlternateContent>
@@ -1206,7 +861,7 @@
               <mc:AlternateContent>
                 <mc:Choice Requires="wps">
                   <w:drawing>
-                    <wp:anchor distT="0" distB="0" distL="114300" distR="114300" simplePos="0" relativeHeight="251683840" behindDoc="0" locked="0" layoutInCell="1" allowOverlap="1" wp14:anchorId="1A958688" wp14:editId="1790B0DD">
+                    <wp:anchor distT="0" distB="0" distL="114300" distR="114300" simplePos="0" relativeHeight="251659264" behindDoc="0" locked="0" layoutInCell="1" allowOverlap="1" wp14:anchorId="369D0B2B" wp14:editId="41C25301">
                       <wp:simplePos x="0" y="0"/>
                       <wp:positionH relativeFrom="column">
                         <wp:posOffset>1903095</wp:posOffset>
@@ -1274,7 +929,7 @@
                 </mc:Choice>
                 <mc:Fallback>
                   <w:pict>
-                    <v:shape w14:anchorId="566B1FD4" id="Flèche vers le bas 12" o:spid="_x0000_s1026" type="#_x0000_t67" style="position:absolute;margin-left:149.85pt;margin-top:37.45pt;width:17.4pt;height:23.4pt;z-index:251683840;visibility:visible;mso-wrap-style:square;mso-wrap-distance-left:9pt;mso-wrap-distance-top:0;mso-wrap-distance-right:9pt;mso-wrap-distance-bottom:0;mso-position-horizontal:absolute;mso-position-horizontal-relative:text;mso-position-vertical:absolute;mso-position-vertical-relative:text;v-text-anchor:middle" o:gfxdata="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" adj="13569" fillcolor="#aeaaaa [2414]" strokecolor="#aeaaaa [2414]" strokeweight="1pt"/>
+                    <v:shape w14:anchorId="0E7E800D" id="Flèche vers le bas 12" o:spid="_x0000_s1026" type="#_x0000_t67" style="position:absolute;margin-left:149.85pt;margin-top:37.45pt;width:17.4pt;height:23.4pt;z-index:251659264;visibility:visible;mso-wrap-style:square;mso-wrap-distance-left:9pt;mso-wrap-distance-top:0;mso-wrap-distance-right:9pt;mso-wrap-distance-bottom:0;mso-position-horizontal:absolute;mso-position-horizontal-relative:text;mso-position-vertical:absolute;mso-position-vertical-relative:text;v-text-anchor:middle" o:gfxdata="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" adj="13569" fillcolor="#aeaaaa [2414]" strokecolor="#aeaaaa [2414]" strokeweight="1pt"/>
                   </w:pict>
                 </mc:Fallback>
               </mc:AlternateContent>
@@ -1287,6 +942,349 @@
                 <w:lang w:val="fr-FR"/>
               </w:rPr>
               <w:t>Vous voulez connaître la situation de votre troupeau, ou d’un lot d’animaux</w:t>
+            </w:r>
+          </w:p>
+        </w:tc>
+      </w:tr>
+      <w:tr>
+        <w:trPr>
+          <w:trHeight w:val="1749"/>
+        </w:trPr>
+        <w:tc>
+          <w:tcPr>
+            <w:tcW w:w="1512" w:type="dxa"/>
+            <w:vAlign w:val="center"/>
+          </w:tcPr>
+          <w:p>
+            <w:pPr>
+              <w:jc w:val="center"/>
+              <w:rPr>
+                <w:sz w:val="20"/>
+              </w:rPr>
+            </w:pPr>
+            <w:r>
+              <w:rPr>
+                <w:noProof/>
+                <w:sz w:val="20"/>
+                <w:lang w:val="de-DE" w:eastAsia="de-DE"/>
+              </w:rPr>
+              <w:drawing>
+                <wp:inline distT="0" distB="0" distL="0" distR="0" wp14:anchorId="03DE74C5" wp14:editId="7B0EEC83">
+                  <wp:extent cx="723900" cy="723900"/>
+                  <wp:effectExtent l="0" t="0" r="0" b="0"/>
+                  <wp:docPr id="1" name="Image 1"/>
+                  <wp:cNvGraphicFramePr>
+                    <a:graphicFrameLocks xmlns:a="http://schemas.openxmlformats.org/drawingml/2006/main" noChangeAspect="1"/>
+                  </wp:cNvGraphicFramePr>
+                  <a:graphic xmlns:a="http://schemas.openxmlformats.org/drawingml/2006/main">
+                    <a:graphicData uri="http://schemas.openxmlformats.org/drawingml/2006/picture">
+                      <pic:pic xmlns:pic="http://schemas.openxmlformats.org/drawingml/2006/picture">
+                        <pic:nvPicPr>
+                          <pic:cNvPr id="1" name="noun_questions_1733373.png"/>
+                          <pic:cNvPicPr/>
+                        </pic:nvPicPr>
+                        <pic:blipFill>
+                          <a:blip r:embed="rId11" cstate="print">
+                            <a:extLst>
+                              <a:ext uri="{28A0092B-C50C-407E-A947-70E740481C1C}">
+                                <a14:useLocalDpi xmlns:a14="http://schemas.microsoft.com/office/drawing/2010/main" val="0"/>
+                              </a:ext>
+                            </a:extLst>
+                          </a:blip>
+                          <a:stretch>
+                            <a:fillRect/>
+                          </a:stretch>
+                        </pic:blipFill>
+                        <pic:spPr>
+                          <a:xfrm>
+                            <a:off x="0" y="0"/>
+                            <a:ext cx="723900" cy="723900"/>
+                          </a:xfrm>
+                          <a:prstGeom prst="rect">
+                            <a:avLst/>
+                          </a:prstGeom>
+                        </pic:spPr>
+                      </pic:pic>
+                    </a:graphicData>
+                  </a:graphic>
+                </wp:inline>
+              </w:drawing>
+            </w:r>
+          </w:p>
+        </w:tc>
+        <w:tc>
+          <w:tcPr>
+            <w:tcW w:w="5151" w:type="dxa"/>
+            <w:tcBorders>
+              <w:right w:val="single" w:sz="4" w:space="0" w:color="auto"/>
+            </w:tcBorders>
+          </w:tcPr>
+          <w:p>
+            <w:pPr>
+              <w:ind w:left="365" w:right="518"/>
+              <w:rPr>
+                <w:sz w:val="20"/>
+                <w:lang w:val="fr-FR"/>
+              </w:rPr>
+            </w:pPr>
+          </w:p>
+          <w:p>
+            <w:pPr>
+              <w:ind w:left="365" w:right="518"/>
+              <w:rPr>
+                <w:sz w:val="20"/>
+                <w:lang w:val="fr-FR"/>
+              </w:rPr>
+            </w:pPr>
+            <w:r>
+              <w:rPr>
+                <w:b/>
+                <w:sz w:val="20"/>
+                <w:lang w:val="fr-FR"/>
+              </w:rPr>
+              <w:t>Une analyse individuelle</w:t>
+            </w:r>
+            <w:r>
+              <w:rPr>
+                <w:sz w:val="20"/>
+                <w:lang w:val="fr-FR"/>
+              </w:rPr>
+              <w:t xml:space="preserve"> est réalisée sur un prélèvement </w:t>
+            </w:r>
+            <w:r>
+              <w:rPr>
+                <w:sz w:val="20"/>
+                <w:lang w:val="fr-FR"/>
+              </w:rPr>
+              <w:t>issu d’</w:t>
+            </w:r>
+            <w:r>
+              <w:rPr>
+                <w:sz w:val="20"/>
+                <w:lang w:val="fr-FR"/>
+              </w:rPr>
+              <w:t>un seul animal</w:t>
+            </w:r>
+            <w:r>
+              <w:rPr>
+                <w:sz w:val="20"/>
+                <w:lang w:val="fr-FR"/>
+              </w:rPr>
+              <w:t>. Elle donne une bonne indication sur le niveau d’infestation de cet animal.</w:t>
+            </w:r>
+          </w:p>
+          <w:p>
+            <w:pPr>
+              <w:ind w:left="365"/>
+              <w:rPr>
+                <w:b/>
+                <w:sz w:val="20"/>
+                <w:lang w:val="fr-FR"/>
+              </w:rPr>
+            </w:pPr>
+            <w:r>
+              <w:rPr>
+                <w:b/>
+                <w:sz w:val="20"/>
+                <w:lang w:val="fr-FR"/>
+              </w:rPr>
+              <w:t>Elle est utile pour confirmer un diagnostic individuel.</w:t>
+            </w:r>
+          </w:p>
+          <w:p>
+            <w:pPr>
+              <w:ind w:left="365"/>
+              <w:rPr>
+                <w:sz w:val="20"/>
+                <w:lang w:val="fr-FR"/>
+              </w:rPr>
+            </w:pPr>
+            <w:r>
+              <w:rPr>
+                <w:sz w:val="20"/>
+                <w:lang w:val="fr-FR"/>
+              </w:rPr>
+              <w:t>C’est une méthode courante quand on possède quelques équidés.</w:t>
+            </w:r>
+          </w:p>
+        </w:tc>
+        <w:tc>
+          <w:tcPr>
+            <w:tcW w:w="6909" w:type="dxa"/>
+            <w:tcBorders>
+              <w:left w:val="single" w:sz="4" w:space="0" w:color="auto"/>
+            </w:tcBorders>
+          </w:tcPr>
+          <w:p>
+            <w:pPr>
+              <w:ind w:left="542" w:right="564"/>
+              <w:rPr>
+                <w:sz w:val="20"/>
+                <w:lang w:val="fr-FR"/>
+              </w:rPr>
+            </w:pPr>
+          </w:p>
+          <w:p>
+            <w:pPr>
+              <w:ind w:left="542" w:right="564"/>
+              <w:rPr>
+                <w:sz w:val="20"/>
+                <w:lang w:val="fr-FR"/>
+              </w:rPr>
+            </w:pPr>
+            <w:r>
+              <w:rPr>
+                <w:b/>
+                <w:sz w:val="20"/>
+                <w:lang w:val="fr-FR"/>
+              </w:rPr>
+              <w:t>Une analyse de mélange</w:t>
+            </w:r>
+            <w:r>
+              <w:rPr>
+                <w:sz w:val="20"/>
+                <w:lang w:val="fr-FR"/>
+              </w:rPr>
+              <w:t xml:space="preserve"> est réalisée après avoir mélangé les fèces de </w:t>
+            </w:r>
+            <w:r>
+              <w:rPr>
+                <w:sz w:val="20"/>
+                <w:lang w:val="fr-FR"/>
+              </w:rPr>
+              <w:t xml:space="preserve">plusieurs animaux. </w:t>
+            </w:r>
+          </w:p>
+          <w:p>
+            <w:pPr>
+              <w:ind w:left="542" w:right="564"/>
+              <w:rPr>
+                <w:sz w:val="20"/>
+                <w:lang w:val="fr-FR"/>
+              </w:rPr>
+            </w:pPr>
+          </w:p>
+          <w:p>
+            <w:pPr>
+              <w:ind w:left="542" w:right="564"/>
+              <w:rPr>
+                <w:b/>
+                <w:sz w:val="20"/>
+                <w:lang w:val="fr-FR"/>
+              </w:rPr>
+            </w:pPr>
+            <w:r>
+              <w:rPr>
+                <w:b/>
+                <w:sz w:val="20"/>
+                <w:lang w:val="fr-FR"/>
+              </w:rPr>
+              <w:t>Elle permet d’évaluer</w:t>
+            </w:r>
+            <w:r>
+              <w:rPr>
+                <w:b/>
+                <w:sz w:val="20"/>
+                <w:lang w:val="fr-FR"/>
+              </w:rPr>
+              <w:t xml:space="preserve">, à moindre coût, </w:t>
+            </w:r>
+            <w:r>
+              <w:rPr>
+                <w:b/>
+                <w:sz w:val="20"/>
+                <w:lang w:val="fr-FR"/>
+              </w:rPr>
+              <w:t xml:space="preserve">le niveau d’infestation </w:t>
+            </w:r>
+            <w:r>
+              <w:rPr>
+                <w:b/>
+                <w:sz w:val="20"/>
+                <w:lang w:val="fr-FR"/>
+              </w:rPr>
+              <w:t>de plusieurs</w:t>
+            </w:r>
+            <w:r>
+              <w:rPr>
+                <w:b/>
+                <w:sz w:val="20"/>
+                <w:lang w:val="fr-FR"/>
+              </w:rPr>
+              <w:t xml:space="preserve"> animaux. </w:t>
+            </w:r>
+          </w:p>
+          <w:p>
+            <w:pPr>
+              <w:ind w:left="542" w:right="564"/>
+              <w:rPr>
+                <w:b/>
+                <w:sz w:val="20"/>
+                <w:lang w:val="fr-FR"/>
+              </w:rPr>
+            </w:pPr>
+            <w:r>
+              <w:rPr>
+                <w:sz w:val="20"/>
+                <w:lang w:val="fr-FR"/>
+              </w:rPr>
+              <w:t xml:space="preserve">C’est un </w:t>
+            </w:r>
+            <w:r>
+              <w:rPr>
+                <w:sz w:val="20"/>
+                <w:lang w:val="fr-FR"/>
+              </w:rPr>
+              <w:t>méthode</w:t>
+            </w:r>
+            <w:r>
+              <w:rPr>
+                <w:sz w:val="20"/>
+                <w:lang w:val="fr-FR"/>
+              </w:rPr>
+              <w:t xml:space="preserve"> intéressante pour les centre</w:t>
+            </w:r>
+            <w:r>
+              <w:rPr>
+                <w:sz w:val="20"/>
+                <w:lang w:val="fr-FR"/>
+              </w:rPr>
+              <w:t>s</w:t>
+            </w:r>
+            <w:r>
+              <w:rPr>
+                <w:sz w:val="20"/>
+                <w:lang w:val="fr-FR"/>
+              </w:rPr>
+              <w:t xml:space="preserve"> équestres et </w:t>
+            </w:r>
+            <w:r>
+              <w:rPr>
+                <w:sz w:val="20"/>
+                <w:lang w:val="fr-FR"/>
+              </w:rPr>
+              <w:t xml:space="preserve">les </w:t>
+            </w:r>
+            <w:r>
+              <w:rPr>
+                <w:sz w:val="20"/>
+                <w:lang w:val="fr-FR"/>
+              </w:rPr>
+              <w:t>élevage</w:t>
+            </w:r>
+            <w:r>
+              <w:rPr>
+                <w:sz w:val="20"/>
+                <w:lang w:val="fr-FR"/>
+              </w:rPr>
+              <w:t>s</w:t>
+            </w:r>
+            <w:r>
+              <w:rPr>
+                <w:sz w:val="20"/>
+                <w:lang w:val="fr-FR"/>
+              </w:rPr>
+              <w:t xml:space="preserve"> de chevaux ou d’ânes</w:t>
             </w:r>
           </w:p>
         </w:tc>
@@ -1647,12 +1645,14 @@
               <w:ind w:left="542" w:right="564"/>
               <w:jc w:val="center"/>
               <w:rPr>
+                <w:b/>
                 <w:sz w:val="20"/>
                 <w:lang w:val="fr-FR"/>
               </w:rPr>
             </w:pPr>
             <w:r>
               <w:rPr>
+                <w:b/>
                 <w:sz w:val="20"/>
                 <w:lang w:val="fr-FR"/>
               </w:rPr>
@@ -1668,6 +1668,8 @@
                 <w:lang w:val="fr-FR"/>
               </w:rPr>
             </w:pPr>
+            <w:bookmarkStart w:id="0" w:name="_GoBack"/>
+            <w:bookmarkEnd w:id="0"/>
             <w:r>
               <w:rPr>
                 <w:noProof/>
@@ -3597,7 +3599,7 @@
 </file>
 
 <file path=customXml/itemProps1.xml><?xml version="1.0" encoding="utf-8"?>
-<ds:datastoreItem xmlns:ds="http://schemas.openxmlformats.org/officeDocument/2006/customXml" ds:itemID="{31CA0CE7-4AD1-4408-A5FD-5AF98424CBB5}">
+<ds:datastoreItem xmlns:ds="http://schemas.openxmlformats.org/officeDocument/2006/customXml" ds:itemID="{CBC35693-2195-498B-8ECB-0BEB39C854CF}">
   <ds:schemaRefs>
     <ds:schemaRef ds:uri="http://schemas.openxmlformats.org/officeDocument/2006/bibliography"/>
   </ds:schemaRefs>

</xml_diff>